<commit_message>
Complete Git Assignments committed
</commit_message>
<xml_diff>
--- a/GIT/Git Assignment.docx
+++ b/GIT/Git Assignment.docx
@@ -16490,30 +16490,6 @@
     </w:p>
     <w:p>
       <w:pPr>
-        <w:jc w:val="center"/>
-        <w:rPr>
-          <w:lang w:val="en-US"/>
-        </w:rPr>
-      </w:pPr>
-    </w:p>
-    <w:p>
-      <w:pPr>
-        <w:jc w:val="center"/>
-        <w:rPr>
-          <w:lang w:val="en-US"/>
-        </w:rPr>
-      </w:pPr>
-    </w:p>
-    <w:p>
-      <w:pPr>
-        <w:jc w:val="center"/>
-        <w:rPr>
-          <w:lang w:val="en-US"/>
-        </w:rPr>
-      </w:pPr>
-    </w:p>
-    <w:p>
-      <w:pPr>
         <w:rPr>
           <w:b/>
           <w:bCs/>
@@ -16557,8 +16533,507 @@
           <w:lang w:val="en-US"/>
         </w:rPr>
       </w:pPr>
+      <w:r>
+        <w:rPr>
+          <w:b/>
+          <w:bCs/>
+          <w:sz w:val="24"/>
+          <w:szCs w:val="22"/>
+          <w:u w:val="single"/>
+          <w:lang w:val="en-US"/>
+        </w:rPr>
+        <w:t>Pushing source code to remote repository using Eclipse GIT plugin</w:t>
+      </w:r>
+      <w:r>
+        <w:rPr>
+          <w:b/>
+          <w:bCs/>
+          <w:sz w:val="24"/>
+          <w:szCs w:val="22"/>
+          <w:u w:val="single"/>
+          <w:lang w:val="en-US"/>
+        </w:rPr>
+        <w:t xml:space="preserve"> </w:t>
+      </w:r>
+    </w:p>
+    <w:p>
+      <w:pPr>
+        <w:rPr>
+          <w:b/>
+          <w:bCs/>
+          <w:sz w:val="24"/>
+          <w:szCs w:val="22"/>
+          <w:lang w:val="en-US"/>
+        </w:rPr>
+      </w:pPr>
+      <w:r>
+        <w:rPr>
+          <w:b/>
+          <w:bCs/>
+          <w:sz w:val="24"/>
+          <w:szCs w:val="22"/>
+          <w:lang w:val="en-US"/>
+        </w:rPr>
+        <w:t>Step 1:</w:t>
+      </w:r>
+      <w:r>
+        <w:rPr>
+          <w:b/>
+          <w:bCs/>
+          <w:sz w:val="24"/>
+          <w:szCs w:val="22"/>
+          <w:lang w:val="en-US"/>
+        </w:rPr>
+        <w:t xml:space="preserve"> </w:t>
+      </w:r>
+      <w:r>
+        <w:rPr>
+          <w:b/>
+          <w:bCs/>
+          <w:sz w:val="24"/>
+          <w:szCs w:val="22"/>
+          <w:lang w:val="en-US"/>
+        </w:rPr>
+        <w:t>Create github account add a repository copy the link of the repo.</w:t>
+      </w:r>
+    </w:p>
+    <w:p>
+      <w:pPr>
+        <w:rPr>
+          <w:b/>
+          <w:bCs/>
+          <w:sz w:val="24"/>
+          <w:szCs w:val="22"/>
+          <w:lang w:val="en-US"/>
+        </w:rPr>
+      </w:pPr>
+      <w:r>
+        <w:rPr>
+          <w:b/>
+          <w:bCs/>
+          <w:sz w:val="24"/>
+          <w:szCs w:val="22"/>
+          <w:lang w:val="en-US"/>
+        </w:rPr>
+        <w:t xml:space="preserve">Step 2: Install Eclipse, open it, open perspective by clicking on perspective icon in the </w:t>
+      </w:r>
+      <w:r>
+        <w:rPr>
+          <w:b/>
+          <w:bCs/>
+          <w:sz w:val="24"/>
+          <w:szCs w:val="22"/>
+          <w:lang w:val="en-US"/>
+        </w:rPr>
+        <w:t>right corner, type GIT</w:t>
+      </w:r>
+      <w:r>
+        <w:rPr>
+          <w:b/>
+          <w:bCs/>
+          <w:sz w:val="24"/>
+          <w:szCs w:val="22"/>
+          <w:lang w:val="en-US"/>
+        </w:rPr>
+        <w:t>, select it and open it.</w:t>
+      </w:r>
+    </w:p>
+    <w:p>
+      <w:pPr>
+        <w:rPr>
+          <w:b/>
+          <w:bCs/>
+          <w:sz w:val="24"/>
+          <w:szCs w:val="22"/>
+          <w:lang w:val="en-US"/>
+        </w:rPr>
+      </w:pPr>
+      <w:r>
+        <w:rPr>
+          <w:b/>
+          <w:bCs/>
+          <w:sz w:val="24"/>
+          <w:szCs w:val="22"/>
+          <w:lang w:val="en-US"/>
+        </w:rPr>
+        <w:t xml:space="preserve">Step 3: </w:t>
+      </w:r>
+      <w:r>
+        <w:rPr>
+          <w:b/>
+          <w:bCs/>
+          <w:sz w:val="24"/>
+          <w:szCs w:val="22"/>
+          <w:lang w:val="en-US"/>
+        </w:rPr>
+        <w:t>click on clone a GIT repository, paste the url of github repo, give username and password of github account, click on next then finish.</w:t>
+      </w:r>
+    </w:p>
+    <w:p>
+      <w:pPr>
+        <w:rPr>
+          <w:sz w:val="24"/>
+          <w:szCs w:val="22"/>
+          <w:lang w:val="en-US"/>
+        </w:rPr>
+      </w:pPr>
+      <w:r>
+        <w:rPr>
+          <w:b/>
+          <w:bCs/>
+          <w:sz w:val="24"/>
+          <w:szCs w:val="22"/>
+          <w:lang w:val="en-US"/>
+        </w:rPr>
+        <w:t xml:space="preserve">Step 4: </w:t>
+      </w:r>
+      <w:r>
+        <w:rPr>
+          <w:b/>
+          <w:bCs/>
+          <w:sz w:val="24"/>
+          <w:szCs w:val="22"/>
+          <w:lang w:val="en-US"/>
+        </w:rPr>
+        <w:t xml:space="preserve">Create new project </w:t>
+      </w:r>
+      <w:r>
+        <w:rPr>
+          <w:sz w:val="24"/>
+          <w:szCs w:val="22"/>
+          <w:lang w:val="en-US"/>
+        </w:rPr>
+        <w:t>(go to file&lt;new&lt;Project&lt;JavaProject&lt;Project</w:t>
+      </w:r>
+    </w:p>
+    <w:p>
+      <w:pPr>
+        <w:rPr>
+          <w:sz w:val="24"/>
+          <w:szCs w:val="22"/>
+          <w:lang w:val="en-US"/>
+        </w:rPr>
+      </w:pPr>
+      <w:r>
+        <w:rPr>
+          <w:sz w:val="24"/>
+          <w:szCs w:val="22"/>
+          <w:lang w:val="en-US"/>
+        </w:rPr>
+        <w:t>Name&lt;Next&lt;Finish).</w:t>
+      </w:r>
+    </w:p>
+    <w:p>
+      <w:pPr>
+        <w:rPr>
+          <w:b/>
+          <w:bCs/>
+          <w:sz w:val="24"/>
+          <w:szCs w:val="22"/>
+          <w:lang w:val="en-US"/>
+        </w:rPr>
+      </w:pPr>
+      <w:r>
+        <w:rPr>
+          <w:b/>
+          <w:bCs/>
+          <w:sz w:val="24"/>
+          <w:szCs w:val="22"/>
+          <w:lang w:val="en-US"/>
+        </w:rPr>
+        <w:t xml:space="preserve">Step 5: Open perspective, now the project will be shown here, right click on it, then goto team&lt;share project&lt;select the git repo </w:t>
+      </w:r>
+      <w:r>
+        <w:rPr>
+          <w:b/>
+          <w:bCs/>
+          <w:sz w:val="24"/>
+          <w:szCs w:val="22"/>
+          <w:lang w:val="en-US"/>
+        </w:rPr>
+        <w:t>URL&lt;</w:t>
+      </w:r>
+      <w:r>
+        <w:rPr>
+          <w:b/>
+          <w:bCs/>
+          <w:sz w:val="24"/>
+          <w:szCs w:val="22"/>
+          <w:lang w:val="en-US"/>
+        </w:rPr>
+        <w:t>Finish.</w:t>
+      </w:r>
+    </w:p>
+    <w:p>
+      <w:pPr>
+        <w:rPr>
+          <w:b/>
+          <w:bCs/>
+          <w:sz w:val="24"/>
+          <w:szCs w:val="22"/>
+          <w:lang w:val="en-US"/>
+        </w:rPr>
+      </w:pPr>
+      <w:r>
+        <w:rPr>
+          <w:b/>
+          <w:bCs/>
+          <w:sz w:val="24"/>
+          <w:szCs w:val="22"/>
+          <w:lang w:val="en-US"/>
+        </w:rPr>
+        <w:t>Step 6:  You will be able to see the project icon having git repo name with it, just right click on it&lt;team&lt;commit.</w:t>
+      </w:r>
+    </w:p>
+    <w:p>
+      <w:pPr>
+        <w:rPr>
+          <w:b/>
+          <w:bCs/>
+          <w:sz w:val="24"/>
+          <w:szCs w:val="22"/>
+          <w:lang w:val="en-US"/>
+        </w:rPr>
+      </w:pPr>
+      <w:r>
+        <w:rPr>
+          <w:b/>
+          <w:bCs/>
+          <w:sz w:val="24"/>
+          <w:szCs w:val="22"/>
+          <w:lang w:val="en-US"/>
+        </w:rPr>
+        <w:t xml:space="preserve">Step 6: Drag and drop the files in </w:t>
+      </w:r>
+      <w:r>
+        <w:rPr>
+          <w:b/>
+          <w:bCs/>
+          <w:sz w:val="24"/>
+          <w:szCs w:val="22"/>
+          <w:lang w:val="en-US"/>
+        </w:rPr>
+        <w:t>un</w:t>
+      </w:r>
       <w:bookmarkStart w:id="0" w:name="_GoBack"/>
       <w:bookmarkEnd w:id="0"/>
+      <w:r>
+        <w:rPr>
+          <w:b/>
+          <w:bCs/>
+          <w:sz w:val="24"/>
+          <w:szCs w:val="22"/>
+          <w:lang w:val="en-US"/>
+        </w:rPr>
+        <w:t>staged</w:t>
+      </w:r>
+      <w:r>
+        <w:rPr>
+          <w:b/>
+          <w:bCs/>
+          <w:sz w:val="24"/>
+          <w:szCs w:val="22"/>
+          <w:lang w:val="en-US"/>
+        </w:rPr>
+        <w:t xml:space="preserve"> changes which you want to push in github account.</w:t>
+      </w:r>
+    </w:p>
+    <w:p>
+      <w:pPr>
+        <w:rPr>
+          <w:b/>
+          <w:bCs/>
+          <w:sz w:val="24"/>
+          <w:szCs w:val="22"/>
+          <w:lang w:val="en-US"/>
+        </w:rPr>
+      </w:pPr>
+      <w:r>
+        <w:rPr>
+          <w:b/>
+          <w:bCs/>
+          <w:sz w:val="24"/>
+          <w:szCs w:val="22"/>
+          <w:lang w:val="en-US"/>
+        </w:rPr>
+        <w:lastRenderedPageBreak/>
+        <w:t>Step 7: Give a commit message, Click on commit and push, give you username and password of github account.</w:t>
+      </w:r>
+    </w:p>
+    <w:p>
+      <w:pPr>
+        <w:rPr>
+          <w:b/>
+          <w:bCs/>
+          <w:sz w:val="24"/>
+          <w:szCs w:val="22"/>
+          <w:lang w:val="en-US"/>
+        </w:rPr>
+      </w:pPr>
+      <w:r>
+        <w:rPr>
+          <w:b/>
+          <w:bCs/>
+          <w:sz w:val="24"/>
+          <w:szCs w:val="22"/>
+          <w:lang w:val="en-US"/>
+        </w:rPr>
+        <w:t>Step 8: go to github account and refresh it, You can see you eclipse project.</w:t>
+      </w:r>
+    </w:p>
+    <w:p>
+      <w:pPr>
+        <w:rPr>
+          <w:b/>
+          <w:bCs/>
+          <w:sz w:val="24"/>
+          <w:szCs w:val="22"/>
+          <w:lang w:val="en-US"/>
+        </w:rPr>
+      </w:pPr>
+      <w:r>
+        <w:rPr>
+          <w:b/>
+          <w:bCs/>
+          <w:noProof/>
+          <w:sz w:val="24"/>
+          <w:szCs w:val="22"/>
+          <w:lang w:eastAsia="en-IN"/>
+        </w:rPr>
+        <w:drawing>
+          <wp:inline distT="0" distB="0" distL="0" distR="0">
+            <wp:extent cx="5731510" cy="3223895"/>
+            <wp:effectExtent l="0" t="0" r="2540" b="0"/>
+            <wp:docPr id="5" name="Picture 5"/>
+            <wp:cNvGraphicFramePr>
+              <a:graphicFrameLocks xmlns:a="http://schemas.openxmlformats.org/drawingml/2006/main" noChangeAspect="1"/>
+            </wp:cNvGraphicFramePr>
+            <a:graphic xmlns:a="http://schemas.openxmlformats.org/drawingml/2006/main">
+              <a:graphicData uri="http://schemas.openxmlformats.org/drawingml/2006/picture">
+                <pic:pic xmlns:pic="http://schemas.openxmlformats.org/drawingml/2006/picture">
+                  <pic:nvPicPr>
+                    <pic:cNvPr id="5" name="Screenshot (729).png"/>
+                    <pic:cNvPicPr/>
+                  </pic:nvPicPr>
+                  <pic:blipFill>
+                    <a:blip r:embed="rId17" cstate="print">
+                      <a:extLst>
+                        <a:ext uri="{28A0092B-C50C-407E-A947-70E740481C1C}">
+                          <a14:useLocalDpi xmlns:a14="http://schemas.microsoft.com/office/drawing/2010/main" val="0"/>
+                        </a:ext>
+                      </a:extLst>
+                    </a:blip>
+                    <a:stretch>
+                      <a:fillRect/>
+                    </a:stretch>
+                  </pic:blipFill>
+                  <pic:spPr>
+                    <a:xfrm>
+                      <a:off x="0" y="0"/>
+                      <a:ext cx="5731510" cy="3223895"/>
+                    </a:xfrm>
+                    <a:prstGeom prst="rect">
+                      <a:avLst/>
+                    </a:prstGeom>
+                  </pic:spPr>
+                </pic:pic>
+              </a:graphicData>
+            </a:graphic>
+          </wp:inline>
+        </w:drawing>
+      </w:r>
+    </w:p>
+    <w:p>
+      <w:pPr>
+        <w:rPr>
+          <w:b/>
+          <w:bCs/>
+          <w:sz w:val="24"/>
+          <w:szCs w:val="22"/>
+          <w:lang w:val="en-US"/>
+        </w:rPr>
+      </w:pPr>
+    </w:p>
+    <w:p>
+      <w:pPr>
+        <w:rPr>
+          <w:b/>
+          <w:bCs/>
+          <w:sz w:val="24"/>
+          <w:szCs w:val="22"/>
+          <w:lang w:val="en-US"/>
+        </w:rPr>
+      </w:pPr>
+      <w:r>
+        <w:rPr>
+          <w:b/>
+          <w:bCs/>
+          <w:noProof/>
+          <w:sz w:val="24"/>
+          <w:szCs w:val="22"/>
+          <w:lang w:eastAsia="en-IN"/>
+        </w:rPr>
+        <w:drawing>
+          <wp:inline distT="0" distB="0" distL="0" distR="0">
+            <wp:extent cx="5731510" cy="2835275"/>
+            <wp:effectExtent l="0" t="0" r="2540" b="3175"/>
+            <wp:docPr id="12" name="Picture 12"/>
+            <wp:cNvGraphicFramePr>
+              <a:graphicFrameLocks xmlns:a="http://schemas.openxmlformats.org/drawingml/2006/main" noChangeAspect="1"/>
+            </wp:cNvGraphicFramePr>
+            <a:graphic xmlns:a="http://schemas.openxmlformats.org/drawingml/2006/main">
+              <a:graphicData uri="http://schemas.openxmlformats.org/drawingml/2006/picture">
+                <pic:pic xmlns:pic="http://schemas.openxmlformats.org/drawingml/2006/picture">
+                  <pic:nvPicPr>
+                    <pic:cNvPr id="12" name="Screenshot (728).png"/>
+                    <pic:cNvPicPr/>
+                  </pic:nvPicPr>
+                  <pic:blipFill rotWithShape="1">
+                    <a:blip r:embed="rId18" cstate="print">
+                      <a:extLst>
+                        <a:ext uri="{28A0092B-C50C-407E-A947-70E740481C1C}">
+                          <a14:useLocalDpi xmlns:a14="http://schemas.microsoft.com/office/drawing/2010/main" val="0"/>
+                        </a:ext>
+                      </a:extLst>
+                    </a:blip>
+                    <a:srcRect t="12054"/>
+                    <a:stretch/>
+                  </pic:blipFill>
+                  <pic:spPr bwMode="auto">
+                    <a:xfrm>
+                      <a:off x="0" y="0"/>
+                      <a:ext cx="5731510" cy="2835275"/>
+                    </a:xfrm>
+                    <a:prstGeom prst="rect">
+                      <a:avLst/>
+                    </a:prstGeom>
+                    <a:ln>
+                      <a:noFill/>
+                    </a:ln>
+                    <a:extLst>
+                      <a:ext uri="{53640926-AAD7-44D8-BBD7-CCE9431645EC}">
+                        <a14:shadowObscured xmlns:a14="http://schemas.microsoft.com/office/drawing/2010/main"/>
+                      </a:ext>
+                    </a:extLst>
+                  </pic:spPr>
+                </pic:pic>
+              </a:graphicData>
+            </a:graphic>
+          </wp:inline>
+        </w:drawing>
+      </w:r>
+    </w:p>
+    <w:p>
+      <w:pPr>
+        <w:rPr>
+          <w:b/>
+          <w:bCs/>
+          <w:sz w:val="24"/>
+          <w:szCs w:val="22"/>
+          <w:u w:val="single"/>
+          <w:lang w:val="en-US"/>
+        </w:rPr>
+      </w:pPr>
     </w:p>
     <w:sectPr>
       <w:pgSz w:w="11906" w:h="16838"/>

</xml_diff>